<commit_message>
- Modified document properties - Added PDF files for website release
</commit_message>
<xml_diff>
--- a/0-Doc/OpenO&M Common Interoperability Registry Overview.docx
+++ b/0-Doc/OpenO&M Common Interoperability Registry Overview.docx
@@ -14,16 +14,7 @@
       </w:r>
       <w:proofErr w:type="spellEnd"/>
       <w:r>
-        <w:t xml:space="preserve"> </w:t>
-      </w:r>
-      <w:r>
-        <w:t xml:space="preserve">Common Interoperability Registry </w:t>
-      </w:r>
-      <w:r>
-        <w:t xml:space="preserve">(CIR) </w:t>
-      </w:r>
-      <w:r>
-        <w:t>Overview</w:t>
+        <w:t xml:space="preserve"> Common Interoperability Registry (CIR) Overview</w:t>
       </w:r>
     </w:p>
     <w:p>
@@ -533,7 +524,11 @@
         <w:t xml:space="preserve"> </w:t>
       </w:r>
       <w:r>
-        <w:t>guaranteed to be different from all other UUIDs generated before 3603 A.D.</w:t>
+        <w:t xml:space="preserve">guaranteed to be different from all other UUIDs generated before </w:t>
+      </w:r>
+      <w:r>
+        <w:lastRenderedPageBreak/>
+        <w:t>3603 A.D.</w:t>
       </w:r>
       <w:r>
         <w:t xml:space="preserve"> </w:t>
@@ -810,6 +805,7 @@
         </w:numPr>
       </w:pPr>
       <w:r>
+        <w:lastRenderedPageBreak/>
         <w:t>Asset usage/health/condition monitoring tag identification</w:t>
       </w:r>
     </w:p>
@@ -2825,11 +2821,15 @@
   </w:style>
   <w:style w:type="character" w:default="1" w:styleId="DefaultParagraphFont">
     <w:name w:val="Default Paragraph Font"/>
-    <w:semiHidden/>
+    <w:uiPriority w:val="1"/>
+    <w:semiHidden/>
+    <w:unhideWhenUsed/>
   </w:style>
   <w:style w:type="table" w:default="1" w:styleId="TableNormal">
     <w:name w:val="Normal Table"/>
-    <w:semiHidden/>
+    <w:uiPriority w:val="99"/>
+    <w:semiHidden/>
+    <w:unhideWhenUsed/>
     <w:tblPr>
       <w:tblInd w:w="0" w:type="dxa"/>
       <w:tblCellMar>
@@ -2842,7 +2842,9 @@
   </w:style>
   <w:style w:type="numbering" w:default="1" w:styleId="NoList">
     <w:name w:val="No List"/>
-    <w:semiHidden/>
+    <w:uiPriority w:val="99"/>
+    <w:semiHidden/>
+    <w:unhideWhenUsed/>
   </w:style>
   <w:style w:type="paragraph" w:styleId="Title">
     <w:name w:val="Title"/>
@@ -4250,11 +4252,15 @@
   </w:style>
   <w:style w:type="character" w:default="1" w:styleId="DefaultParagraphFont">
     <w:name w:val="Default Paragraph Font"/>
-    <w:semiHidden/>
+    <w:uiPriority w:val="1"/>
+    <w:semiHidden/>
+    <w:unhideWhenUsed/>
   </w:style>
   <w:style w:type="table" w:default="1" w:styleId="TableNormal">
     <w:name w:val="Normal Table"/>
-    <w:semiHidden/>
+    <w:uiPriority w:val="99"/>
+    <w:semiHidden/>
+    <w:unhideWhenUsed/>
     <w:tblPr>
       <w:tblInd w:w="0" w:type="dxa"/>
       <w:tblCellMar>
@@ -4267,7 +4273,9 @@
   </w:style>
   <w:style w:type="numbering" w:default="1" w:styleId="NoList">
     <w:name w:val="No List"/>
-    <w:semiHidden/>
+    <w:uiPriority w:val="99"/>
+    <w:semiHidden/>
+    <w:unhideWhenUsed/>
   </w:style>
   <w:style w:type="paragraph" w:styleId="Title">
     <w:name w:val="Title"/>

</xml_diff>